<commit_message>
Add doc export from template file input
</commit_message>
<xml_diff>
--- a/template.docx
+++ b/template.docx
@@ -3,24 +3,130 @@
 <w:document xmlns:wpc="http://schemas.microsoft.com/office/word/2010/wordprocessingCanvas" xmlns:mc="http://schemas.openxmlformats.org/markup-compatibility/2006" xmlns:o="urn:schemas-microsoft-com:office:office" xmlns:r="http://schemas.openxmlformats.org/officeDocument/2006/relationships" xmlns:m="http://schemas.openxmlformats.org/officeDocument/2006/math" xmlns:v="urn:schemas-microsoft-com:vml" xmlns:wp14="http://schemas.microsoft.com/office/word/2010/wordprocessingDrawing" xmlns:wp="http://schemas.openxmlformats.org/drawingml/2006/wordprocessingDrawing" xmlns:w10="urn:schemas-microsoft-com:office:word" xmlns:w="http://schemas.openxmlformats.org/wordprocessingml/2006/main" xmlns:w14="http://schemas.microsoft.com/office/word/2010/wordml" xmlns:wpg="http://schemas.microsoft.com/office/word/2010/wordprocessingGroup" xmlns:wpi="http://schemas.microsoft.com/office/word/2010/wordprocessingInk" xmlns:wne="http://schemas.microsoft.com/office/word/2006/wordml" xmlns:wps="http://schemas.microsoft.com/office/word/2010/wordprocessingShape" mc:Ignorable="w14 wp14">
   <w:body>
     <w:p>
-      <w:r>
+      <w:pPr>
+        <w:rPr>
+          <w:sz w:val="32"/>
+          <w:szCs w:val="32"/>
+        </w:rPr>
+      </w:pPr>
+      <w:r>
+        <w:t xml:space="preserve"> </w:t>
+      </w:r>
+      <w:r>
+        <w:rPr>
+          <w:sz w:val="32"/>
+          <w:szCs w:val="32"/>
+        </w:rPr>
+        <w:t xml:space="preserve">Application Date is </w:t>
+      </w:r>
+      <w:r>
+        <w:rPr>
+          <w:b/>
+          <w:sz w:val="36"/>
+          <w:szCs w:val="36"/>
+        </w:rPr>
         <w:t>{</w:t>
       </w:r>
       <w:proofErr w:type="spellStart"/>
       <w:r>
+        <w:rPr>
+          <w:b/>
+          <w:sz w:val="36"/>
+          <w:szCs w:val="36"/>
+        </w:rPr>
+        <w:t>app_date</w:t>
+      </w:r>
+      <w:proofErr w:type="spellEnd"/>
+      <w:r>
+        <w:rPr>
+          <w:b/>
+          <w:sz w:val="36"/>
+          <w:szCs w:val="36"/>
+        </w:rPr>
+        <w:t>}.</w:t>
+      </w:r>
+    </w:p>
+    <w:p>
+      <w:pPr>
+        <w:rPr>
+          <w:sz w:val="32"/>
+          <w:szCs w:val="32"/>
+        </w:rPr>
+      </w:pPr>
+      <w:r>
+        <w:rPr>
+          <w:sz w:val="32"/>
+          <w:szCs w:val="32"/>
+        </w:rPr>
+        <w:t xml:space="preserve">Applicant Full Name is </w:t>
+      </w:r>
+      <w:r>
+        <w:rPr>
+          <w:b/>
+          <w:sz w:val="36"/>
+          <w:szCs w:val="36"/>
+        </w:rPr>
+        <w:t>{</w:t>
+      </w:r>
+      <w:proofErr w:type="spellStart"/>
+      <w:r>
+        <w:rPr>
+          <w:b/>
+          <w:sz w:val="36"/>
+          <w:szCs w:val="36"/>
+        </w:rPr>
+        <w:t>first_name</w:t>
+      </w:r>
+      <w:proofErr w:type="spellEnd"/>
+      <w:r>
+        <w:rPr>
+          <w:b/>
+          <w:sz w:val="36"/>
+          <w:szCs w:val="36"/>
+        </w:rPr>
+        <w:t>} {</w:t>
+      </w:r>
+      <w:proofErr w:type="spellStart"/>
+      <w:r>
+        <w:rPr>
+          <w:b/>
+          <w:sz w:val="36"/>
+          <w:szCs w:val="36"/>
+        </w:rPr>
         <w:t>last_name</w:t>
       </w:r>
       <w:proofErr w:type="spellEnd"/>
       <w:r>
-        <w:t>} {</w:t>
-      </w:r>
-      <w:proofErr w:type="spellStart"/>
-      <w:r>
-        <w:t>first_name</w:t>
-      </w:r>
-      <w:proofErr w:type="spellEnd"/>
-      <w:r>
+        <w:rPr>
+          <w:b/>
+          <w:sz w:val="36"/>
+          <w:szCs w:val="36"/>
+        </w:rPr>
         <w:t>}</w:t>
+      </w:r>
+    </w:p>
+    <w:p>
+      <w:pPr>
+        <w:rPr>
+          <w:sz w:val="32"/>
+          <w:szCs w:val="32"/>
+        </w:rPr>
+      </w:pPr>
+      <w:r>
+        <w:rPr>
+          <w:sz w:val="32"/>
+          <w:szCs w:val="32"/>
+        </w:rPr>
+        <w:t xml:space="preserve">Applicant Email Address is </w:t>
+      </w:r>
+      <w:r>
+        <w:rPr>
+          <w:b/>
+          <w:sz w:val="36"/>
+          <w:szCs w:val="36"/>
+          <w:u w:val="single"/>
+        </w:rPr>
+        <w:t>{email}</w:t>
       </w:r>
       <w:bookmarkStart w:id="0" w:name="_GoBack"/>
       <w:bookmarkEnd w:id="0"/>
@@ -66,7 +172,7 @@
 <w:ftr xmlns:wpc="http://schemas.microsoft.com/office/word/2010/wordprocessingCanvas" xmlns:mc="http://schemas.openxmlformats.org/markup-compatibility/2006" xmlns:o="urn:schemas-microsoft-com:office:office" xmlns:r="http://schemas.openxmlformats.org/officeDocument/2006/relationships" xmlns:m="http://schemas.openxmlformats.org/officeDocument/2006/math" xmlns:v="urn:schemas-microsoft-com:vml" xmlns:wp14="http://schemas.microsoft.com/office/word/2010/wordprocessingDrawing" xmlns:wp="http://schemas.openxmlformats.org/drawingml/2006/wordprocessingDrawing" xmlns:w10="urn:schemas-microsoft-com:office:word" xmlns:w="http://schemas.openxmlformats.org/wordprocessingml/2006/main" xmlns:w14="http://schemas.microsoft.com/office/word/2010/wordml" xmlns:wpg="http://schemas.microsoft.com/office/word/2010/wordprocessingGroup" xmlns:wpi="http://schemas.microsoft.com/office/word/2010/wordprocessingInk" xmlns:wne="http://schemas.microsoft.com/office/word/2006/wordml" xmlns:wps="http://schemas.microsoft.com/office/word/2010/wordprocessingShape" mc:Ignorable="w14 wp14">
   <w:p>
     <w:pPr>
-      <w:pStyle w:val="Pieddepage"/>
+      <w:pStyle w:val="Footer"/>
     </w:pPr>
     <w:r>
       <w:rPr>
@@ -158,7 +264,7 @@
 <w:hdr xmlns:wpc="http://schemas.microsoft.com/office/word/2010/wordprocessingCanvas" xmlns:mc="http://schemas.openxmlformats.org/markup-compatibility/2006" xmlns:o="urn:schemas-microsoft-com:office:office" xmlns:r="http://schemas.openxmlformats.org/officeDocument/2006/relationships" xmlns:m="http://schemas.openxmlformats.org/officeDocument/2006/math" xmlns:v="urn:schemas-microsoft-com:vml" xmlns:wp14="http://schemas.microsoft.com/office/word/2010/wordprocessingDrawing" xmlns:wp="http://schemas.openxmlformats.org/drawingml/2006/wordprocessingDrawing" xmlns:w10="urn:schemas-microsoft-com:office:word" xmlns:w="http://schemas.openxmlformats.org/wordprocessingml/2006/main" xmlns:w14="http://schemas.microsoft.com/office/word/2010/wordml" xmlns:wpg="http://schemas.microsoft.com/office/word/2010/wordprocessingGroup" xmlns:wpi="http://schemas.microsoft.com/office/word/2010/wordprocessingInk" xmlns:wne="http://schemas.microsoft.com/office/word/2006/wordml" xmlns:wps="http://schemas.microsoft.com/office/word/2010/wordprocessingShape" mc:Ignorable="w14 wp14">
   <w:p>
     <w:pPr>
-      <w:pStyle w:val="En-tte"/>
+      <w:pStyle w:val="Header"/>
     </w:pPr>
     <w:r>
       <w:rPr>
@@ -174,36 +280,12 @@
             <w:txbxContent>
               <w:p>
                 <w:r>
-                  <w:t>{</w:t>
-                </w:r>
-                <w:proofErr w:type="spellStart"/>
-                <w:r>
-                  <w:t>last_name</w:t>
-                </w:r>
-                <w:proofErr w:type="spellEnd"/>
-                <w:r>
-                  <w:t>} {</w:t>
-                </w:r>
-                <w:proofErr w:type="spellStart"/>
-                <w:r>
-                  <w:t>first_name</w:t>
-                </w:r>
-                <w:proofErr w:type="spellEnd"/>
-                <w:r>
-                  <w:t>}</w:t>
+                  <w:t xml:space="preserve"> </w:t>
                 </w:r>
               </w:p>
               <w:p>
                 <w:r>
-                  <w:t>{</w:t>
-                </w:r>
-                <w:proofErr w:type="gramStart"/>
-                <w:r>
-                  <w:t>phone</w:t>
-                </w:r>
-                <w:proofErr w:type="gramEnd"/>
-                <w:r>
-                  <w:t>}</w:t>
+                  <w:t xml:space="preserve"> </w:t>
                 </w:r>
               </w:p>
               <w:p/>
@@ -225,15 +307,7 @@
             <w:txbxContent>
               <w:p>
                 <w:r>
-                  <w:t>{</w:t>
-                </w:r>
-                <w:proofErr w:type="gramStart"/>
-                <w:r>
-                  <w:t>description</w:t>
-                </w:r>
-                <w:proofErr w:type="gramEnd"/>
-                <w:r>
-                  <w:t>}</w:t>
+                  <w:t xml:space="preserve"> </w:t>
                 </w:r>
               </w:p>
             </w:txbxContent>
@@ -244,12 +318,12 @@
   </w:p>
   <w:p>
     <w:pPr>
-      <w:pStyle w:val="En-tte"/>
+      <w:pStyle w:val="Header"/>
     </w:pPr>
   </w:p>
   <w:p>
     <w:pPr>
-      <w:pStyle w:val="En-tte"/>
+      <w:pStyle w:val="Header"/>
     </w:pPr>
   </w:p>
 </w:hdr>
@@ -405,13 +479,13 @@
       <w:szCs w:val="24"/>
     </w:rPr>
   </w:style>
-  <w:style w:type="character" w:default="1" w:styleId="Policepardfaut">
+  <w:style w:type="character" w:default="1" w:styleId="DefaultParagraphFont">
     <w:name w:val="Default Paragraph Font"/>
     <w:uiPriority w:val="1"/>
     <w:semiHidden/>
     <w:unhideWhenUsed/>
   </w:style>
-  <w:style w:type="table" w:default="1" w:styleId="TableauNormal">
+  <w:style w:type="table" w:default="1" w:styleId="TableNormal">
     <w:name w:val="Normal Table"/>
     <w:uiPriority w:val="99"/>
     <w:semiHidden/>
@@ -426,16 +500,16 @@
       </w:tblCellMar>
     </w:tblPr>
   </w:style>
-  <w:style w:type="numbering" w:default="1" w:styleId="Aucuneliste">
+  <w:style w:type="numbering" w:default="1" w:styleId="NoList">
     <w:name w:val="No List"/>
     <w:uiPriority w:val="99"/>
     <w:semiHidden/>
     <w:unhideWhenUsed/>
   </w:style>
-  <w:style w:type="paragraph" w:styleId="En-tte">
+  <w:style w:type="paragraph" w:styleId="Header">
     <w:name w:val="header"/>
     <w:basedOn w:val="Normal"/>
-    <w:link w:val="En-tteCar"/>
+    <w:link w:val="HeaderChar"/>
     <w:uiPriority w:val="99"/>
     <w:unhideWhenUsed/>
     <w:rsid w:val="00C703AC"/>
@@ -446,10 +520,10 @@
       </w:tabs>
     </w:pPr>
   </w:style>
-  <w:style w:type="character" w:customStyle="1" w:styleId="En-tteCar">
-    <w:name w:val="En-tête Car"/>
-    <w:basedOn w:val="Policepardfaut"/>
-    <w:link w:val="En-tte"/>
+  <w:style w:type="character" w:customStyle="1" w:styleId="HeaderChar">
+    <w:name w:val="Header Char"/>
+    <w:basedOn w:val="DefaultParagraphFont"/>
+    <w:link w:val="Header"/>
     <w:uiPriority w:val="99"/>
     <w:rsid w:val="00C703AC"/>
     <w:rPr>
@@ -457,10 +531,10 @@
       <w:szCs w:val="24"/>
     </w:rPr>
   </w:style>
-  <w:style w:type="paragraph" w:styleId="Pieddepage">
+  <w:style w:type="paragraph" w:styleId="Footer">
     <w:name w:val="footer"/>
     <w:basedOn w:val="Normal"/>
-    <w:link w:val="PieddepageCar"/>
+    <w:link w:val="FooterChar"/>
     <w:uiPriority w:val="99"/>
     <w:unhideWhenUsed/>
     <w:rsid w:val="00C703AC"/>
@@ -471,10 +545,10 @@
       </w:tabs>
     </w:pPr>
   </w:style>
-  <w:style w:type="character" w:customStyle="1" w:styleId="PieddepageCar">
-    <w:name w:val="Pied de page Car"/>
-    <w:basedOn w:val="Policepardfaut"/>
-    <w:link w:val="Pieddepage"/>
+  <w:style w:type="character" w:customStyle="1" w:styleId="FooterChar">
+    <w:name w:val="Footer Char"/>
+    <w:basedOn w:val="DefaultParagraphFont"/>
+    <w:link w:val="Footer"/>
     <w:uiPriority w:val="99"/>
     <w:rsid w:val="00C703AC"/>
     <w:rPr>
@@ -482,9 +556,9 @@
       <w:szCs w:val="24"/>
     </w:rPr>
   </w:style>
-  <w:style w:type="character" w:styleId="Lienhypertexte">
+  <w:style w:type="character" w:styleId="Hyperlink">
     <w:name w:val="Hyperlink"/>
-    <w:basedOn w:val="Policepardfaut"/>
+    <w:basedOn w:val="DefaultParagraphFont"/>
     <w:uiPriority w:val="99"/>
     <w:unhideWhenUsed/>
     <w:rsid w:val="00363758"/>
@@ -493,10 +567,10 @@
       <w:u w:val="single"/>
     </w:rPr>
   </w:style>
-  <w:style w:type="paragraph" w:styleId="Textedebulles">
+  <w:style w:type="paragraph" w:styleId="BalloonText">
     <w:name w:val="Balloon Text"/>
     <w:basedOn w:val="Normal"/>
-    <w:link w:val="TextedebullesCar"/>
+    <w:link w:val="BalloonTextChar"/>
     <w:uiPriority w:val="99"/>
     <w:semiHidden/>
     <w:unhideWhenUsed/>
@@ -510,10 +584,10 @@
       <w:szCs w:val="16"/>
     </w:rPr>
   </w:style>
-  <w:style w:type="character" w:customStyle="1" w:styleId="TextedebullesCar">
-    <w:name w:val="Texte de bulles Car"/>
-    <w:basedOn w:val="Policepardfaut"/>
-    <w:link w:val="Textedebulles"/>
+  <w:style w:type="character" w:customStyle="1" w:styleId="BalloonTextChar">
+    <w:name w:val="Balloon Text Char"/>
+    <w:basedOn w:val="DefaultParagraphFont"/>
+    <w:link w:val="BalloonText"/>
     <w:uiPriority w:val="99"/>
     <w:semiHidden/>
     <w:rsid w:val="00F21E2D"/>
@@ -686,13 +760,13 @@
     <w:name w:val="Normal"/>
     <w:qFormat/>
   </w:style>
-  <w:style w:type="character" w:default="1" w:styleId="Policepardfaut">
+  <w:style w:type="character" w:default="1" w:styleId="DefaultParagraphFont">
     <w:name w:val="Default Paragraph Font"/>
     <w:uiPriority w:val="1"/>
     <w:semiHidden/>
     <w:unhideWhenUsed/>
   </w:style>
-  <w:style w:type="table" w:default="1" w:styleId="TableauNormal">
+  <w:style w:type="table" w:default="1" w:styleId="TableNormal">
     <w:name w:val="Normal Table"/>
     <w:uiPriority w:val="99"/>
     <w:semiHidden/>
@@ -707,7 +781,7 @@
       </w:tblCellMar>
     </w:tblPr>
   </w:style>
-  <w:style w:type="numbering" w:default="1" w:styleId="Aucuneliste">
+  <w:style w:type="numbering" w:default="1" w:styleId="NoList">
     <w:name w:val="No List"/>
     <w:uiPriority w:val="99"/>
     <w:semiHidden/>

</xml_diff>